<commit_message>
Created files for hw3
</commit_message>
<xml_diff>
--- a/AMS326HW2.docx
+++ b/AMS326HW2.docx
@@ -1,6 +1,6 @@
 
 <file path=word/document.xml><?xml version="1.0" encoding="utf-8"?>
-<w:document xmlns:wpc="http://schemas.microsoft.com/office/word/2010/wordprocessingCanvas" xmlns:cx="http://schemas.microsoft.com/office/drawing/2014/chartex" xmlns:cx1="http://schemas.microsoft.com/office/drawing/2015/9/8/chartex" xmlns:cx2="http://schemas.microsoft.com/office/drawing/2015/10/21/chartex" xmlns:cx3="http://schemas.microsoft.com/office/drawing/2016/5/9/chartex" xmlns:cx4="http://schemas.microsoft.com/office/drawing/2016/5/10/chartex" xmlns:cx5="http://schemas.microsoft.com/office/drawing/2016/5/11/chartex" xmlns:cx6="http://schemas.microsoft.com/office/drawing/2016/5/12/chartex" xmlns:cx7="http://schemas.microsoft.com/office/drawing/2016/5/13/chartex" xmlns:cx8="http://schemas.microsoft.com/office/drawing/2016/5/14/chartex" xmlns:mc="http://schemas.openxmlformats.org/markup-compatibility/2006" xmlns:aink="http://schemas.microsoft.com/office/drawing/2016/ink" xmlns:am3d="http://schemas.microsoft.com/office/drawing/2017/model3d" xmlns:o="urn:schemas-microsoft-com:office:office" xmlns:r="http://schemas.openxmlformats.org/officeDocument/2006/relationships" xmlns:m="http://schemas.openxmlformats.org/officeDocument/2006/math" xmlns:v="urn:schemas-microsoft-com:vml" xmlns:wp14="http://schemas.microsoft.com/office/word/2010/wordprocessingDrawing" xmlns:wp="http://schemas.openxmlformats.org/drawingml/2006/wordprocessingDrawing" xmlns:w10="urn:schemas-microsoft-com:office:word" xmlns:w="http://schemas.openxmlformats.org/wordprocessingml/2006/main" xmlns:w14="http://schemas.microsoft.com/office/word/2010/wordml" xmlns:w15="http://schemas.microsoft.com/office/word/2012/wordml" xmlns:w16cid="http://schemas.microsoft.com/office/word/2016/wordml/cid" xmlns:w16se="http://schemas.microsoft.com/office/word/2015/wordml/symex" xmlns:wpg="http://schemas.microsoft.com/office/word/2010/wordprocessingGroup" xmlns:wpi="http://schemas.microsoft.com/office/word/2010/wordprocessingInk" xmlns:wne="http://schemas.microsoft.com/office/word/2006/wordml" xmlns:wps="http://schemas.microsoft.com/office/word/2010/wordprocessingShape" mc:Ignorable="w14 w15 w16se w16cid wp14">
+<w:document xmlns:wpc="http://schemas.microsoft.com/office/word/2010/wordprocessingCanvas" xmlns:cx="http://schemas.microsoft.com/office/drawing/2014/chartex" xmlns:cx1="http://schemas.microsoft.com/office/drawing/2015/9/8/chartex" xmlns:cx2="http://schemas.microsoft.com/office/drawing/2015/10/21/chartex" xmlns:cx3="http://schemas.microsoft.com/office/drawing/2016/5/9/chartex" xmlns:cx4="http://schemas.microsoft.com/office/drawing/2016/5/10/chartex" xmlns:cx5="http://schemas.microsoft.com/office/drawing/2016/5/11/chartex" xmlns:cx6="http://schemas.microsoft.com/office/drawing/2016/5/12/chartex" xmlns:cx7="http://schemas.microsoft.com/office/drawing/2016/5/13/chartex" xmlns:cx8="http://schemas.microsoft.com/office/drawing/2016/5/14/chartex" xmlns:mc="http://schemas.openxmlformats.org/markup-compatibility/2006" xmlns:aink="http://schemas.microsoft.com/office/drawing/2016/ink" xmlns:am3d="http://schemas.microsoft.com/office/drawing/2017/model3d" xmlns:o="urn:schemas-microsoft-com:office:office" xmlns:r="http://schemas.openxmlformats.org/officeDocument/2006/relationships" xmlns:m="http://schemas.openxmlformats.org/officeDocument/2006/math" xmlns:v="urn:schemas-microsoft-com:vml" xmlns:wp14="http://schemas.microsoft.com/office/word/2010/wordprocessingDrawing" xmlns:wp="http://schemas.openxmlformats.org/drawingml/2006/wordprocessingDrawing" xmlns:w10="urn:schemas-microsoft-com:office:word" xmlns:w="http://schemas.openxmlformats.org/wordprocessingml/2006/main" xmlns:w14="http://schemas.microsoft.com/office/word/2010/wordml" xmlns:w15="http://schemas.microsoft.com/office/word/2012/wordml" xmlns:w16cex="http://schemas.microsoft.com/office/word/2018/wordml/cex" xmlns:w16cid="http://schemas.microsoft.com/office/word/2016/wordml/cid" xmlns:w16="http://schemas.microsoft.com/office/word/2018/wordml" xmlns:w16se="http://schemas.microsoft.com/office/word/2015/wordml/symex" xmlns:wpg="http://schemas.microsoft.com/office/word/2010/wordprocessingGroup" xmlns:wpi="http://schemas.microsoft.com/office/word/2010/wordprocessingInk" xmlns:wne="http://schemas.microsoft.com/office/word/2006/wordml" xmlns:wps="http://schemas.microsoft.com/office/word/2010/wordprocessingShape" mc:Ignorable="w14 w15 w16se w16cid w16 w16cex wp14">
   <w:body>
     <w:p>
       <w:pPr>
@@ -124,7 +124,16 @@
           <w:sz w:val="24"/>
           <w:szCs w:val="24"/>
         </w:rPr>
-        <w:t>The na</w:t>
+        <w:t xml:space="preserve">The </w:t>
+      </w:r>
+      <w:proofErr w:type="spellStart"/>
+      <w:r>
+        <w:rPr>
+          <w:rFonts w:ascii="Times New Roman" w:hAnsi="Times New Roman" w:cs="Times New Roman"/>
+          <w:sz w:val="24"/>
+          <w:szCs w:val="24"/>
+        </w:rPr>
+        <w:t>na</w:t>
       </w:r>
       <w:r>
         <w:rPr>
@@ -140,18 +149,25 @@
           <w:sz w:val="24"/>
           <w:szCs w:val="24"/>
         </w:rPr>
-        <w:t>ve_matrix_multiply(</w:t>
-      </w:r>
-      <w:proofErr w:type="gramStart"/>
-      <w:r>
-        <w:rPr>
-          <w:rFonts w:ascii="Times New Roman" w:hAnsi="Times New Roman" w:cs="Times New Roman"/>
-          <w:sz w:val="24"/>
-          <w:szCs w:val="24"/>
-        </w:rPr>
-        <w:t>a,b</w:t>
-      </w:r>
-      <w:proofErr w:type="gramEnd"/>
+        <w:t>ve_matrix_multiply</w:t>
+      </w:r>
+      <w:proofErr w:type="spellEnd"/>
+      <w:r>
+        <w:rPr>
+          <w:rFonts w:ascii="Times New Roman" w:hAnsi="Times New Roman" w:cs="Times New Roman"/>
+          <w:sz w:val="24"/>
+          <w:szCs w:val="24"/>
+        </w:rPr>
+        <w:t>(</w:t>
+      </w:r>
+      <w:r>
+        <w:rPr>
+          <w:rFonts w:ascii="Times New Roman" w:hAnsi="Times New Roman" w:cs="Times New Roman"/>
+          <w:sz w:val="24"/>
+          <w:szCs w:val="24"/>
+        </w:rPr>
+        <w:t>a, b</w:t>
+      </w:r>
       <w:r>
         <w:rPr>
           <w:rFonts w:ascii="Times New Roman" w:hAnsi="Times New Roman" w:cs="Times New Roman"/>
@@ -318,25 +334,7 @@
           <w:sz w:val="24"/>
           <w:szCs w:val="24"/>
         </w:rPr>
-        <w:t>The Strassen Matrix code is made out of many parts. Matrix_</w:t>
-      </w:r>
-      <w:proofErr w:type="gramStart"/>
-      <w:r>
-        <w:rPr>
-          <w:rFonts w:ascii="Times New Roman" w:hAnsi="Times New Roman" w:cs="Times New Roman"/>
-          <w:sz w:val="24"/>
-          <w:szCs w:val="24"/>
-        </w:rPr>
-        <w:t>add(</w:t>
-      </w:r>
-      <w:proofErr w:type="gramEnd"/>
-      <w:r>
-        <w:rPr>
-          <w:rFonts w:ascii="Times New Roman" w:hAnsi="Times New Roman" w:cs="Times New Roman"/>
-          <w:sz w:val="24"/>
-          <w:szCs w:val="24"/>
-        </w:rPr>
-        <w:t xml:space="preserve">a, b) takes </w:t>
+        <w:t xml:space="preserve">The Strassen Matrix code is made out of many parts. Matrix_add(a, b) takes </w:t>
       </w:r>
       <m:oMath>
         <m:sSup>
@@ -378,25 +376,7 @@
           <w:sz w:val="24"/>
           <w:szCs w:val="24"/>
         </w:rPr>
-        <w:t xml:space="preserve"> additions to add two matrices, a and b. The value of n is always the length of a row in a square matrix. Matrix_</w:t>
-      </w:r>
-      <w:proofErr w:type="gramStart"/>
-      <w:r>
-        <w:rPr>
-          <w:rFonts w:ascii="Times New Roman" w:hAnsi="Times New Roman" w:cs="Times New Roman"/>
-          <w:sz w:val="24"/>
-          <w:szCs w:val="24"/>
-        </w:rPr>
-        <w:t>subtract(</w:t>
-      </w:r>
-      <w:proofErr w:type="gramEnd"/>
-      <w:r>
-        <w:rPr>
-          <w:rFonts w:ascii="Times New Roman" w:hAnsi="Times New Roman" w:cs="Times New Roman"/>
-          <w:sz w:val="24"/>
-          <w:szCs w:val="24"/>
-        </w:rPr>
-        <w:t xml:space="preserve">a, b) takes </w:t>
+        <w:t xml:space="preserve"> additions to add two matrices, a and b. The value of n is always the length of a row in a square matrix. Matrix_subtract(a, b) takes </w:t>
       </w:r>
       <m:oMath>
         <m:sSup>
@@ -478,43 +458,7 @@
           <w:sz w:val="24"/>
           <w:szCs w:val="24"/>
         </w:rPr>
-        <w:t>lgorithm into two parts. Strassen_matrix_multiply_</w:t>
-      </w:r>
-      <w:proofErr w:type="gramStart"/>
-      <w:r>
-        <w:rPr>
-          <w:rFonts w:ascii="Times New Roman" w:hAnsi="Times New Roman" w:cs="Times New Roman"/>
-          <w:sz w:val="24"/>
-          <w:szCs w:val="24"/>
-        </w:rPr>
-        <w:t>helper(</w:t>
-      </w:r>
-      <w:proofErr w:type="gramEnd"/>
-      <w:r>
-        <w:rPr>
-          <w:rFonts w:ascii="Times New Roman" w:hAnsi="Times New Roman" w:cs="Times New Roman"/>
-          <w:sz w:val="24"/>
-          <w:szCs w:val="24"/>
-        </w:rPr>
-        <w:t>a, b) takes two matrices and checks if they are square matrices with a power of two. If it isn’t, it would pad the matrices to the nearest greater power of two. Then it calls Strassen_matrix_</w:t>
-      </w:r>
-      <w:proofErr w:type="gramStart"/>
-      <w:r>
-        <w:rPr>
-          <w:rFonts w:ascii="Times New Roman" w:hAnsi="Times New Roman" w:cs="Times New Roman"/>
-          <w:sz w:val="24"/>
-          <w:szCs w:val="24"/>
-        </w:rPr>
-        <w:t>multiply(</w:t>
-      </w:r>
-      <w:proofErr w:type="gramEnd"/>
-      <w:r>
-        <w:rPr>
-          <w:rFonts w:ascii="Times New Roman" w:hAnsi="Times New Roman" w:cs="Times New Roman"/>
-          <w:sz w:val="24"/>
-          <w:szCs w:val="24"/>
-        </w:rPr>
-        <w:t xml:space="preserve">). </w:t>
+        <w:t xml:space="preserve">lgorithm into two parts. Strassen_matrix_multiply_helper(a, b) takes two matrices and checks if they are square matrices with a power of two. If it isn’t, it would pad the matrices to the nearest greater power of two. Then it calls Strassen_matrix_multiply(). </w:t>
       </w:r>
     </w:p>
     <w:p>
@@ -526,41 +470,13 @@
           <w:szCs w:val="24"/>
         </w:rPr>
       </w:pPr>
-      <w:proofErr w:type="spellStart"/>
-      <w:r>
-        <w:rPr>
-          <w:rFonts w:ascii="Times New Roman" w:hAnsi="Times New Roman" w:cs="Times New Roman"/>
-          <w:sz w:val="24"/>
-          <w:szCs w:val="24"/>
-        </w:rPr>
-        <w:t>Strassen_matrix_</w:t>
-      </w:r>
-      <w:proofErr w:type="gramStart"/>
-      <w:r>
-        <w:rPr>
-          <w:rFonts w:ascii="Times New Roman" w:hAnsi="Times New Roman" w:cs="Times New Roman"/>
-          <w:sz w:val="24"/>
-          <w:szCs w:val="24"/>
-        </w:rPr>
-        <w:t>multiply</w:t>
-      </w:r>
-      <w:proofErr w:type="spellEnd"/>
-      <w:r>
-        <w:rPr>
-          <w:rFonts w:ascii="Times New Roman" w:hAnsi="Times New Roman" w:cs="Times New Roman"/>
-          <w:sz w:val="24"/>
-          <w:szCs w:val="24"/>
-        </w:rPr>
-        <w:t>(</w:t>
-      </w:r>
-      <w:proofErr w:type="gramEnd"/>
-      <w:r>
-        <w:rPr>
-          <w:rFonts w:ascii="Times New Roman" w:hAnsi="Times New Roman" w:cs="Times New Roman"/>
-          <w:sz w:val="24"/>
-          <w:szCs w:val="24"/>
-        </w:rPr>
-        <w:t xml:space="preserve">a, b) is the meat of the code. It calls the relevant sub-routines to split the matrices into four equal sized parts. Then the magic of the code happens with m1-m7 and c1-c4. </w:t>
+      <w:r>
+        <w:rPr>
+          <w:rFonts w:ascii="Times New Roman" w:hAnsi="Times New Roman" w:cs="Times New Roman"/>
+          <w:sz w:val="24"/>
+          <w:szCs w:val="24"/>
+        </w:rPr>
+        <w:t xml:space="preserve">Strassen_matrix_multiply(a, b) is the meat of the code. It calls the relevant sub-routines to split the matrices into four equal sized parts. Then the magic of the code happens with m1-m7 and c1-c4. </w:t>
       </w:r>
       <w:r>
         <w:rPr>
@@ -849,6 +765,14 @@
         </w:rPr>
         <w:t xml:space="preserve">The runtimes in the python code were unacceptable, in excess of ten minutes. I had rewritten the code in C to achieve better runtimes. The resultant code is very much similar. A matrix of size 4096x4096 takes about five minutes to compute using Strassen’s Algorithm in C rather than a full day in Python. The cause of this seems to be some latency in memory management or bandwidth. </w:t>
       </w:r>
+      <w:r>
+        <w:rPr>
+          <w:rFonts w:ascii="Times New Roman" w:hAnsi="Times New Roman" w:cs="Times New Roman"/>
+          <w:sz w:val="24"/>
+          <w:szCs w:val="24"/>
+        </w:rPr>
+        <w:t>The C code is in the file hw2pt1.c. Simply compile using gcc and run the output file.</w:t>
+      </w:r>
     </w:p>
     <w:p>
       <w:pPr>
@@ -915,25 +839,7 @@
           <w:sz w:val="24"/>
           <w:szCs w:val="24"/>
         </w:rPr>
-        <w:t xml:space="preserve">The function </w:t>
-      </w:r>
-      <w:proofErr w:type="gramStart"/>
-      <w:r>
-        <w:rPr>
-          <w:rFonts w:ascii="Times New Roman" w:hAnsi="Times New Roman" w:cs="Times New Roman"/>
-          <w:sz w:val="24"/>
-          <w:szCs w:val="24"/>
-        </w:rPr>
-        <w:t>infectionsperday(</w:t>
-      </w:r>
-      <w:proofErr w:type="gramEnd"/>
-      <w:r>
-        <w:rPr>
-          <w:rFonts w:ascii="Times New Roman" w:hAnsi="Times New Roman" w:cs="Times New Roman"/>
-          <w:sz w:val="24"/>
-          <w:szCs w:val="24"/>
-        </w:rPr>
-        <w:t xml:space="preserve">mu, sigma, initial, days, pool) takes in five parameters. Mu, sigma, and pool is used to create the pool of values from the normal distribution. Then, in a for-loop, a list of infections per day was produced using the initial parameter and the amount of days. The function returned this list. There were two lists created, one for the first 45 days and the other for the next 45 days based upon the different parameters given. I had then concatenated these two lists together and plotted it using matplotlib library in python. </w:t>
+        <w:t xml:space="preserve">The function infectionsperday(mu, sigma, initial, days, pool) takes in five parameters. Mu, sigma, and pool is used to create the pool of values from the normal distribution. Then, in a for-loop, a list of infections per day was produced using the initial parameter and the amount of days. The function returned this list. There were two lists created, one for the first 45 days and the other for the next 45 days based upon the different parameters given. I had then concatenated these two lists together and plotted it using matplotlib library in python. </w:t>
       </w:r>
       <w:r>
         <w:rPr>
@@ -975,10 +881,10 @@
           <w:noProof/>
         </w:rPr>
         <w:drawing>
-          <wp:inline distT="0" distB="0" distL="0" distR="0" wp14:anchorId="0F02A063" wp14:editId="2353A959">
+          <wp:inline distT="0" distB="0" distL="0" distR="0" wp14:anchorId="695C50D1" wp14:editId="1E24A633">
             <wp:extent cx="5852172" cy="4389129"/>
             <wp:effectExtent l="0" t="0" r="0" b="0"/>
-            <wp:docPr id="1" name="Picture 1"/>
+            <wp:docPr id="4" name="Picture 4"/>
             <wp:cNvGraphicFramePr>
               <a:graphicFrameLocks xmlns:a="http://schemas.openxmlformats.org/drawingml/2006/main" noChangeAspect="1"/>
             </wp:cNvGraphicFramePr>
@@ -986,7 +892,7 @@
               <a:graphicData uri="http://schemas.openxmlformats.org/drawingml/2006/picture">
                 <pic:pic xmlns:pic="http://schemas.openxmlformats.org/drawingml/2006/picture">
                   <pic:nvPicPr>
-                    <pic:cNvPr id="1" name="hw2fig1.png"/>
+                    <pic:cNvPr id="4" name="hw2fig1.png"/>
                     <pic:cNvPicPr/>
                   </pic:nvPicPr>
                   <pic:blipFill>
@@ -1018,6 +924,210 @@
       </w:r>
     </w:p>
     <w:p>
+      <w:r>
+        <w:t xml:space="preserve">Furthermore, I used the Gaussian Elimination to get the solution to the system of equations of the polynomial interpolation. There is a substantial y-intercept due to the nature of the interpolation and how it requires a constant. This was done for only the first 45 days of the infection. The next 45 days were calculated to fit the equation </w:t>
+      </w:r>
+      <m:oMath>
+        <m:r>
+          <w:rPr>
+            <w:rFonts w:ascii="Cambria Math" w:hAnsi="Cambria Math"/>
+          </w:rPr>
+          <m:t>y=a</m:t>
+        </m:r>
+        <m:sSup>
+          <m:sSupPr>
+            <m:ctrlPr>
+              <w:rPr>
+                <w:rFonts w:ascii="Cambria Math" w:hAnsi="Cambria Math"/>
+                <w:i/>
+              </w:rPr>
+            </m:ctrlPr>
+          </m:sSupPr>
+          <m:e>
+            <m:r>
+              <w:rPr>
+                <w:rFonts w:ascii="Cambria Math" w:hAnsi="Cambria Math"/>
+              </w:rPr>
+              <m:t>e</m:t>
+            </m:r>
+          </m:e>
+          <m:sup>
+            <m:r>
+              <w:rPr>
+                <w:rFonts w:ascii="Cambria Math" w:hAnsi="Cambria Math"/>
+              </w:rPr>
+              <m:t>Bt</m:t>
+            </m:r>
+          </m:sup>
+        </m:sSup>
+      </m:oMath>
+      <w:r>
+        <w:t xml:space="preserve">. The first step was to take the natural </w:t>
+      </w:r>
+      <w:r>
+        <w:t>logarithm</w:t>
+      </w:r>
+      <w:r>
+        <w:t xml:space="preserve"> of the equation. This has the effect of linearizing the resultant equation. We used the Kenny and Keeping </w:t>
+      </w:r>
+      <w:r>
+        <w:lastRenderedPageBreak/>
+        <w:t>formula to fit to a straight line. Specifically, we used the equation below to find the values of a and b</w:t>
+      </w:r>
+      <w:r>
+        <w:t xml:space="preserve"> while minimizing the errors.</w:t>
+      </w:r>
+    </w:p>
+    <w:p>
+      <w:r>
+        <w:rPr>
+          <w:noProof/>
+        </w:rPr>
+        <w:drawing>
+          <wp:inline distT="0" distB="0" distL="0" distR="0" wp14:anchorId="618B3743" wp14:editId="34D3E852">
+            <wp:extent cx="2495550" cy="1504950"/>
+            <wp:effectExtent l="0" t="0" r="0" b="0"/>
+            <wp:docPr id="2" name="Picture 2"/>
+            <wp:cNvGraphicFramePr>
+              <a:graphicFrameLocks xmlns:a="http://schemas.openxmlformats.org/drawingml/2006/main" noChangeAspect="1"/>
+            </wp:cNvGraphicFramePr>
+            <a:graphic xmlns:a="http://schemas.openxmlformats.org/drawingml/2006/main">
+              <a:graphicData uri="http://schemas.openxmlformats.org/drawingml/2006/picture">
+                <pic:pic xmlns:pic="http://schemas.openxmlformats.org/drawingml/2006/picture">
+                  <pic:nvPicPr>
+                    <pic:cNvPr id="1" name=""/>
+                    <pic:cNvPicPr/>
+                  </pic:nvPicPr>
+                  <pic:blipFill>
+                    <a:blip r:embed="rId5"/>
+                    <a:stretch>
+                      <a:fillRect/>
+                    </a:stretch>
+                  </pic:blipFill>
+                  <pic:spPr>
+                    <a:xfrm>
+                      <a:off x="0" y="0"/>
+                      <a:ext cx="2495550" cy="1504950"/>
+                    </a:xfrm>
+                    <a:prstGeom prst="rect">
+                      <a:avLst/>
+                    </a:prstGeom>
+                  </pic:spPr>
+                </pic:pic>
+              </a:graphicData>
+            </a:graphic>
+          </wp:inline>
+        </w:drawing>
+      </w:r>
+    </w:p>
+    <w:p>
+      <w:r>
+        <w:t xml:space="preserve">That was the purpose of the function </w:t>
+      </w:r>
+      <w:proofErr w:type="spellStart"/>
+      <w:r>
+        <w:t>Kenney_Keepings</w:t>
+      </w:r>
+      <w:proofErr w:type="spellEnd"/>
+      <w:r>
+        <w:t>(</w:t>
+      </w:r>
+      <w:r>
+        <w:t>x, y</w:t>
+      </w:r>
+      <w:r>
+        <w:t>). It returned the values for both a and b. However, this “a” w</w:t>
+      </w:r>
+      <w:r>
+        <w:t>as</w:t>
+      </w:r>
+      <w:r>
+        <w:t xml:space="preserve"> not the actual a, but log(a). Therefore, we </w:t>
+      </w:r>
+      <w:r>
+        <w:t xml:space="preserve">reversed this a-value and did </w:t>
+      </w:r>
+      <m:oMath>
+        <m:sSup>
+          <m:sSupPr>
+            <m:ctrlPr>
+              <w:rPr>
+                <w:rFonts w:ascii="Cambria Math" w:hAnsi="Cambria Math"/>
+                <w:i/>
+              </w:rPr>
+            </m:ctrlPr>
+          </m:sSupPr>
+          <m:e>
+            <m:r>
+              <w:rPr>
+                <w:rFonts w:ascii="Cambria Math" w:hAnsi="Cambria Math"/>
+              </w:rPr>
+              <m:t>e</m:t>
+            </m:r>
+          </m:e>
+          <m:sup>
+            <m:r>
+              <w:rPr>
+                <w:rFonts w:ascii="Cambria Math" w:hAnsi="Cambria Math"/>
+              </w:rPr>
+              <m:t>a</m:t>
+            </m:r>
+          </m:sup>
+        </m:sSup>
+      </m:oMath>
+      <w:r>
+        <w:t xml:space="preserve"> to get the actual original a-value. Finally, we plotted the final equation for the second 45 days and got the figure below. The blue line is the first equation and the orange line is the second equation.</w:t>
+      </w:r>
+    </w:p>
+    <w:p>
+      <w:r>
+        <w:rPr>
+          <w:noProof/>
+        </w:rPr>
+        <w:drawing>
+          <wp:inline distT="0" distB="0" distL="0" distR="0" wp14:anchorId="3A6A5182" wp14:editId="0906E224">
+            <wp:extent cx="5852172" cy="4389129"/>
+            <wp:effectExtent l="0" t="0" r="0" b="0"/>
+            <wp:docPr id="3" name="Picture 3"/>
+            <wp:cNvGraphicFramePr>
+              <a:graphicFrameLocks xmlns:a="http://schemas.openxmlformats.org/drawingml/2006/main" noChangeAspect="1"/>
+            </wp:cNvGraphicFramePr>
+            <a:graphic xmlns:a="http://schemas.openxmlformats.org/drawingml/2006/main">
+              <a:graphicData uri="http://schemas.openxmlformats.org/drawingml/2006/picture">
+                <pic:pic xmlns:pic="http://schemas.openxmlformats.org/drawingml/2006/picture">
+                  <pic:nvPicPr>
+                    <pic:cNvPr id="3" name="hw2fig2.png"/>
+                    <pic:cNvPicPr/>
+                  </pic:nvPicPr>
+                  <pic:blipFill>
+                    <a:blip r:embed="rId6">
+                      <a:extLst>
+                        <a:ext uri="{28A0092B-C50C-407E-A947-70E740481C1C}">
+                          <a14:useLocalDpi xmlns:a14="http://schemas.microsoft.com/office/drawing/2010/main" val="0"/>
+                        </a:ext>
+                      </a:extLst>
+                    </a:blip>
+                    <a:stretch>
+                      <a:fillRect/>
+                    </a:stretch>
+                  </pic:blipFill>
+                  <pic:spPr>
+                    <a:xfrm>
+                      <a:off x="0" y="0"/>
+                      <a:ext cx="5852172" cy="4389129"/>
+                    </a:xfrm>
+                    <a:prstGeom prst="rect">
+                      <a:avLst/>
+                    </a:prstGeom>
+                  </pic:spPr>
+                </pic:pic>
+              </a:graphicData>
+            </a:graphic>
+          </wp:inline>
+        </w:drawing>
+      </w:r>
+    </w:p>
+    <w:p>
       <w:pPr>
         <w:rPr>
           <w:rFonts w:ascii="Times New Roman" w:hAnsi="Times New Roman" w:cs="Times New Roman"/>
@@ -1039,7 +1149,7 @@
 </file>
 
 <file path=word/styles.xml><?xml version="1.0" encoding="utf-8"?>
-<w:styles xmlns:mc="http://schemas.openxmlformats.org/markup-compatibility/2006" xmlns:r="http://schemas.openxmlformats.org/officeDocument/2006/relationships" xmlns:w="http://schemas.openxmlformats.org/wordprocessingml/2006/main" xmlns:w14="http://schemas.microsoft.com/office/word/2010/wordml" xmlns:w15="http://schemas.microsoft.com/office/word/2012/wordml" xmlns:w16cid="http://schemas.microsoft.com/office/word/2016/wordml/cid" xmlns:w16se="http://schemas.microsoft.com/office/word/2015/wordml/symex" mc:Ignorable="w14 w15 w16se w16cid">
+<w:styles xmlns:mc="http://schemas.openxmlformats.org/markup-compatibility/2006" xmlns:r="http://schemas.openxmlformats.org/officeDocument/2006/relationships" xmlns:w="http://schemas.openxmlformats.org/wordprocessingml/2006/main" xmlns:w14="http://schemas.microsoft.com/office/word/2010/wordml" xmlns:w15="http://schemas.microsoft.com/office/word/2012/wordml" xmlns:w16cex="http://schemas.microsoft.com/office/word/2018/wordml/cex" xmlns:w16cid="http://schemas.microsoft.com/office/word/2016/wordml/cid" xmlns:w16="http://schemas.microsoft.com/office/word/2018/wordml" xmlns:w16se="http://schemas.microsoft.com/office/word/2015/wordml/symex" mc:Ignorable="w14 w15 w16se w16cid w16 w16cex">
   <w:docDefaults>
     <w:rPrDefault>
       <w:rPr>

</xml_diff>